<commit_message>
Modificacion de ejercicio 1 practica 3
</commit_message>
<xml_diff>
--- a/Reportes/Reporte de practica 2.docx
+++ b/Reportes/Reporte de practica 2.docx
@@ -308,6 +308,8 @@
             <w:rPr>
               <w:rFonts w:eastAsiaTheme="minorEastAsia"/>
               <w:noProof/>
+              <w:sz w:val="24"/>
+              <w:szCs w:val="24"/>
               <w:lang w:eastAsia="es-MX"/>
             </w:rPr>
           </w:pPr>
@@ -335,7 +337,7 @@
             </w:rPr>
             <w:fldChar w:fldCharType="separate"/>
           </w:r>
-          <w:hyperlink w:anchor="_Toc147136617" w:history="1">
+          <w:hyperlink w:anchor="_Toc158535911" w:history="1">
             <w:r>
               <w:rPr>
                 <w:rStyle w:val="Hipervnculo"/>
@@ -363,7 +365,7 @@
                 <w:noProof/>
                 <w:webHidden/>
               </w:rPr>
-              <w:instrText xml:space="preserve"> PAGEREF _Toc147136617 \h </w:instrText>
+              <w:instrText xml:space="preserve"> PAGEREF _Toc158535911 \h </w:instrText>
             </w:r>
             <w:r>
               <w:rPr>
@@ -403,10 +405,12 @@
             <w:rPr>
               <w:rFonts w:eastAsiaTheme="minorEastAsia"/>
               <w:noProof/>
+              <w:sz w:val="24"/>
+              <w:szCs w:val="24"/>
               <w:lang w:eastAsia="es-MX"/>
             </w:rPr>
           </w:pPr>
-          <w:hyperlink w:anchor="_Toc147136618" w:history="1">
+          <w:hyperlink w:anchor="_Toc158535912" w:history="1">
             <w:r>
               <w:rPr>
                 <w:rStyle w:val="Hipervnculo"/>
@@ -434,7 +438,7 @@
                 <w:noProof/>
                 <w:webHidden/>
               </w:rPr>
-              <w:instrText xml:space="preserve"> PAGEREF _Toc147136618 \h </w:instrText>
+              <w:instrText xml:space="preserve"> PAGEREF _Toc158535912 \h </w:instrText>
             </w:r>
             <w:r>
               <w:rPr>
@@ -474,10 +478,12 @@
             <w:rPr>
               <w:rFonts w:eastAsiaTheme="minorEastAsia"/>
               <w:noProof/>
+              <w:sz w:val="24"/>
+              <w:szCs w:val="24"/>
               <w:lang w:eastAsia="es-MX"/>
             </w:rPr>
           </w:pPr>
-          <w:hyperlink w:anchor="_Toc147136619" w:history="1">
+          <w:hyperlink w:anchor="_Toc158535913" w:history="1">
             <w:r>
               <w:rPr>
                 <w:rStyle w:val="Hipervnculo"/>
@@ -505,7 +511,7 @@
                 <w:noProof/>
                 <w:webHidden/>
               </w:rPr>
-              <w:instrText xml:space="preserve"> PAGEREF _Toc147136619 \h </w:instrText>
+              <w:instrText xml:space="preserve"> PAGEREF _Toc158535913 \h </w:instrText>
             </w:r>
             <w:r>
               <w:rPr>
@@ -545,10 +551,12 @@
             <w:rPr>
               <w:rFonts w:eastAsiaTheme="minorEastAsia"/>
               <w:noProof/>
+              <w:sz w:val="24"/>
+              <w:szCs w:val="24"/>
               <w:lang w:eastAsia="es-MX"/>
             </w:rPr>
           </w:pPr>
-          <w:hyperlink w:anchor="_Toc147136620" w:history="1">
+          <w:hyperlink w:anchor="_Toc158535914" w:history="1">
             <w:r>
               <w:rPr>
                 <w:rStyle w:val="Hipervnculo"/>
@@ -576,7 +584,7 @@
                 <w:noProof/>
                 <w:webHidden/>
               </w:rPr>
-              <w:instrText xml:space="preserve"> PAGEREF _Toc147136620 \h </w:instrText>
+              <w:instrText xml:space="preserve"> PAGEREF _Toc158535914 \h </w:instrText>
             </w:r>
             <w:r>
               <w:rPr>
@@ -596,7 +604,7 @@
                 <w:noProof/>
                 <w:webHidden/>
               </w:rPr>
-              <w:t>3</w:t>
+              <w:t>4</w:t>
             </w:r>
             <w:r>
               <w:rPr>
@@ -668,7 +676,7 @@
           <w:szCs w:val="50"/>
         </w:rPr>
       </w:pPr>
-      <w:bookmarkStart w:id="0" w:name="_Toc147136617"/>
+      <w:bookmarkStart w:id="0" w:name="_Toc158535911"/>
       <w:r>
         <w:rPr>
           <w:rFonts w:ascii="Berlin Sans FB" w:hAnsi="Berlin Sans FB"/>
@@ -723,7 +731,7 @@
           <w:szCs w:val="50"/>
         </w:rPr>
       </w:pPr>
-      <w:bookmarkStart w:id="1" w:name="_Toc147136618"/>
+      <w:bookmarkStart w:id="1" w:name="_Toc158535912"/>
       <w:r>
         <w:rPr>
           <w:rFonts w:ascii="Berlin Sans FB" w:hAnsi="Berlin Sans FB"/>
@@ -742,6 +750,30 @@
           <w:szCs w:val="40"/>
         </w:rPr>
       </w:pPr>
+      <w:r>
+        <w:rPr>
+          <w:rFonts w:ascii="Berlin Sans FB" w:hAnsi="Berlin Sans FB"/>
+          <w:sz w:val="40"/>
+          <w:szCs w:val="40"/>
+        </w:rPr>
+        <w:t>L</w:t>
+      </w:r>
+      <w:r>
+        <w:rPr>
+          <w:rFonts w:ascii="Berlin Sans FB" w:hAnsi="Berlin Sans FB"/>
+          <w:sz w:val="40"/>
+          <w:szCs w:val="40"/>
+        </w:rPr>
+        <w:t xml:space="preserve">os ejercicios fueron </w:t>
+      </w:r>
+      <w:r>
+        <w:rPr>
+          <w:rFonts w:ascii="Berlin Sans FB" w:hAnsi="Berlin Sans FB"/>
+          <w:sz w:val="40"/>
+          <w:szCs w:val="40"/>
+        </w:rPr>
+        <w:t>realizados con ayuda de los programas previamente realizados en la escuela y a información de internet</w:t>
+      </w:r>
     </w:p>
     <w:p>
       <w:pPr>
@@ -766,7 +798,7 @@
           <w:szCs w:val="50"/>
         </w:rPr>
       </w:pPr>
-      <w:bookmarkStart w:id="2" w:name="_Toc147136619"/>
+      <w:bookmarkStart w:id="2" w:name="_Toc158535913"/>
       <w:r>
         <w:rPr>
           <w:rFonts w:ascii="Berlin Sans FB" w:hAnsi="Berlin Sans FB"/>
@@ -787,31 +819,381 @@
           <w:szCs w:val="40"/>
         </w:rPr>
       </w:pPr>
+      <w:r>
+        <w:rPr>
+          <w:rFonts w:ascii="Berlin Sans FB" w:hAnsi="Berlin Sans FB"/>
+          <w:sz w:val="40"/>
+          <w:szCs w:val="40"/>
+        </w:rPr>
+        <w:drawing>
+          <wp:inline distT="0" distB="0" distL="0" distR="0" wp14:anchorId="6503C140" wp14:editId="5C19A205">
+            <wp:extent cx="2972215" cy="1267002"/>
+            <wp:effectExtent l="0" t="0" r="0" b="9525"/>
+            <wp:docPr id="1746832548" name="Imagen 1" descr="Imagen de la pantalla de un computador&#10;&#10;Descripción generada automáticamente con confianza baja"/>
+            <wp:cNvGraphicFramePr>
+              <a:graphicFrameLocks xmlns:a="http://schemas.openxmlformats.org/drawingml/2006/main" noChangeAspect="1"/>
+            </wp:cNvGraphicFramePr>
+            <a:graphic xmlns:a="http://schemas.openxmlformats.org/drawingml/2006/main">
+              <a:graphicData uri="http://schemas.openxmlformats.org/drawingml/2006/picture">
+                <pic:pic xmlns:pic="http://schemas.openxmlformats.org/drawingml/2006/picture">
+                  <pic:nvPicPr>
+                    <pic:cNvPr id="1746832548" name="Imagen 1" descr="Imagen de la pantalla de un computador&#10;&#10;Descripción generada automáticamente con confianza baja"/>
+                    <pic:cNvPicPr/>
+                  </pic:nvPicPr>
+                  <pic:blipFill>
+                    <a:blip r:embed="rId8"/>
+                    <a:stretch>
+                      <a:fillRect/>
+                    </a:stretch>
+                  </pic:blipFill>
+                  <pic:spPr>
+                    <a:xfrm>
+                      <a:off x="0" y="0"/>
+                      <a:ext cx="2972215" cy="1267002"/>
+                    </a:xfrm>
+                    <a:prstGeom prst="rect">
+                      <a:avLst/>
+                    </a:prstGeom>
+                  </pic:spPr>
+                </pic:pic>
+              </a:graphicData>
+            </a:graphic>
+          </wp:inline>
+        </w:drawing>
+      </w:r>
     </w:p>
     <w:p>
       <w:pPr>
         <w:jc w:val="center"/>
         <w:rPr>
           <w:rFonts w:ascii="Berlin Sans FB" w:hAnsi="Berlin Sans FB"/>
-          <w:sz w:val="50"/>
-          <w:szCs w:val="50"/>
-        </w:rPr>
-      </w:pPr>
-    </w:p>
-    <w:p>
-      <w:pPr>
-        <w:rPr>
-          <w:rFonts w:ascii="Berlin Sans FB" w:eastAsiaTheme="majorEastAsia" w:hAnsi="Berlin Sans FB" w:cstheme="majorBidi"/>
-          <w:color w:val="2F5496" w:themeColor="accent1" w:themeShade="BF"/>
-          <w:sz w:val="50"/>
-          <w:szCs w:val="50"/>
-        </w:rPr>
-      </w:pPr>
-      <w:r>
-        <w:rPr>
-          <w:rFonts w:ascii="Berlin Sans FB" w:hAnsi="Berlin Sans FB"/>
-          <w:sz w:val="50"/>
-          <w:szCs w:val="50"/>
+          <w:sz w:val="40"/>
+          <w:szCs w:val="40"/>
+        </w:rPr>
+      </w:pPr>
+      <w:r>
+        <w:rPr>
+          <w:rFonts w:ascii="Berlin Sans FB" w:hAnsi="Berlin Sans FB"/>
+          <w:sz w:val="40"/>
+          <w:szCs w:val="40"/>
+        </w:rPr>
+        <w:t xml:space="preserve">Ejercicio 1: </w:t>
+      </w:r>
+      <w:r>
+        <w:rPr>
+          <w:rFonts w:ascii="Berlin Sans FB" w:hAnsi="Berlin Sans FB"/>
+          <w:sz w:val="40"/>
+          <w:szCs w:val="40"/>
+        </w:rPr>
+        <w:t>Ventas por año</w:t>
+      </w:r>
+    </w:p>
+    <w:p>
+      <w:pPr>
+        <w:jc w:val="center"/>
+        <w:rPr>
+          <w:rFonts w:ascii="Berlin Sans FB" w:hAnsi="Berlin Sans FB"/>
+          <w:sz w:val="40"/>
+          <w:szCs w:val="40"/>
+        </w:rPr>
+      </w:pPr>
+    </w:p>
+    <w:p>
+      <w:pPr>
+        <w:jc w:val="center"/>
+        <w:rPr>
+          <w:rFonts w:ascii="Berlin Sans FB" w:hAnsi="Berlin Sans FB"/>
+          <w:sz w:val="40"/>
+          <w:szCs w:val="40"/>
+        </w:rPr>
+      </w:pPr>
+      <w:r>
+        <w:rPr>
+          <w:rFonts w:ascii="Berlin Sans FB" w:hAnsi="Berlin Sans FB"/>
+          <w:sz w:val="40"/>
+          <w:szCs w:val="40"/>
+        </w:rPr>
+        <w:drawing>
+          <wp:inline distT="0" distB="0" distL="0" distR="0" wp14:anchorId="6634C386" wp14:editId="113DD9D4">
+            <wp:extent cx="3077004" cy="962159"/>
+            <wp:effectExtent l="0" t="0" r="9525" b="9525"/>
+            <wp:docPr id="1494826391" name="Imagen 1" descr="Diagrama, Texto&#10;&#10;Descripción generada automáticamente"/>
+            <wp:cNvGraphicFramePr>
+              <a:graphicFrameLocks xmlns:a="http://schemas.openxmlformats.org/drawingml/2006/main" noChangeAspect="1"/>
+            </wp:cNvGraphicFramePr>
+            <a:graphic xmlns:a="http://schemas.openxmlformats.org/drawingml/2006/main">
+              <a:graphicData uri="http://schemas.openxmlformats.org/drawingml/2006/picture">
+                <pic:pic xmlns:pic="http://schemas.openxmlformats.org/drawingml/2006/picture">
+                  <pic:nvPicPr>
+                    <pic:cNvPr id="1494826391" name="Imagen 1" descr="Diagrama, Texto&#10;&#10;Descripción generada automáticamente"/>
+                    <pic:cNvPicPr/>
+                  </pic:nvPicPr>
+                  <pic:blipFill>
+                    <a:blip r:embed="rId9"/>
+                    <a:stretch>
+                      <a:fillRect/>
+                    </a:stretch>
+                  </pic:blipFill>
+                  <pic:spPr>
+                    <a:xfrm>
+                      <a:off x="0" y="0"/>
+                      <a:ext cx="3077004" cy="962159"/>
+                    </a:xfrm>
+                    <a:prstGeom prst="rect">
+                      <a:avLst/>
+                    </a:prstGeom>
+                  </pic:spPr>
+                </pic:pic>
+              </a:graphicData>
+            </a:graphic>
+          </wp:inline>
+        </w:drawing>
+      </w:r>
+    </w:p>
+    <w:p>
+      <w:pPr>
+        <w:jc w:val="center"/>
+        <w:rPr>
+          <w:rFonts w:ascii="Berlin Sans FB" w:hAnsi="Berlin Sans FB"/>
+          <w:sz w:val="40"/>
+          <w:szCs w:val="40"/>
+        </w:rPr>
+      </w:pPr>
+      <w:r>
+        <w:rPr>
+          <w:rFonts w:ascii="Berlin Sans FB" w:hAnsi="Berlin Sans FB"/>
+          <w:sz w:val="40"/>
+          <w:szCs w:val="40"/>
+        </w:rPr>
+        <w:t>Ejercicio 2: Mínimo,</w:t>
+      </w:r>
+      <w:r>
+        <w:rPr>
+          <w:rFonts w:ascii="Berlin Sans FB" w:hAnsi="Berlin Sans FB"/>
+          <w:sz w:val="40"/>
+          <w:szCs w:val="40"/>
+        </w:rPr>
+        <w:t xml:space="preserve"> Máximo,</w:t>
+      </w:r>
+      <w:r>
+        <w:rPr>
+          <w:rFonts w:ascii="Berlin Sans FB" w:hAnsi="Berlin Sans FB"/>
+          <w:sz w:val="40"/>
+          <w:szCs w:val="40"/>
+        </w:rPr>
+        <w:t xml:space="preserve"> Media </w:t>
+      </w:r>
+      <w:r>
+        <w:rPr>
+          <w:rFonts w:ascii="Berlin Sans FB" w:hAnsi="Berlin Sans FB"/>
+          <w:sz w:val="40"/>
+          <w:szCs w:val="40"/>
+        </w:rPr>
+        <w:t>de un .</w:t>
+      </w:r>
+      <w:proofErr w:type="spellStart"/>
+      <w:r>
+        <w:rPr>
+          <w:rFonts w:ascii="Berlin Sans FB" w:hAnsi="Berlin Sans FB"/>
+          <w:sz w:val="40"/>
+          <w:szCs w:val="40"/>
+        </w:rPr>
+        <w:t>csv</w:t>
+      </w:r>
+      <w:proofErr w:type="spellEnd"/>
+    </w:p>
+    <w:p>
+      <w:pPr>
+        <w:jc w:val="center"/>
+        <w:rPr>
+          <w:rFonts w:ascii="Berlin Sans FB" w:hAnsi="Berlin Sans FB"/>
+          <w:sz w:val="40"/>
+          <w:szCs w:val="40"/>
+        </w:rPr>
+      </w:pPr>
+    </w:p>
+    <w:p>
+      <w:pPr>
+        <w:jc w:val="center"/>
+        <w:rPr>
+          <w:rFonts w:ascii="Berlin Sans FB" w:hAnsi="Berlin Sans FB"/>
+          <w:sz w:val="40"/>
+          <w:szCs w:val="40"/>
+        </w:rPr>
+      </w:pPr>
+      <w:r>
+        <w:rPr>
+          <w:rFonts w:ascii="Berlin Sans FB" w:hAnsi="Berlin Sans FB"/>
+          <w:sz w:val="40"/>
+          <w:szCs w:val="40"/>
+        </w:rPr>
+        <w:drawing>
+          <wp:inline distT="0" distB="0" distL="0" distR="0" wp14:anchorId="2EB3B474" wp14:editId="3F1E8D53">
+            <wp:extent cx="2486372" cy="2600688"/>
+            <wp:effectExtent l="0" t="0" r="9525" b="9525"/>
+            <wp:docPr id="1755310181" name="Imagen 1" descr="Pantalla de computadora con letras&#10;&#10;Descripción generada automáticamente con confianza media"/>
+            <wp:cNvGraphicFramePr>
+              <a:graphicFrameLocks xmlns:a="http://schemas.openxmlformats.org/drawingml/2006/main" noChangeAspect="1"/>
+            </wp:cNvGraphicFramePr>
+            <a:graphic xmlns:a="http://schemas.openxmlformats.org/drawingml/2006/main">
+              <a:graphicData uri="http://schemas.openxmlformats.org/drawingml/2006/picture">
+                <pic:pic xmlns:pic="http://schemas.openxmlformats.org/drawingml/2006/picture">
+                  <pic:nvPicPr>
+                    <pic:cNvPr id="1755310181" name="Imagen 1" descr="Pantalla de computadora con letras&#10;&#10;Descripción generada automáticamente con confianza media"/>
+                    <pic:cNvPicPr/>
+                  </pic:nvPicPr>
+                  <pic:blipFill>
+                    <a:blip r:embed="rId10"/>
+                    <a:stretch>
+                      <a:fillRect/>
+                    </a:stretch>
+                  </pic:blipFill>
+                  <pic:spPr>
+                    <a:xfrm>
+                      <a:off x="0" y="0"/>
+                      <a:ext cx="2486372" cy="2600688"/>
+                    </a:xfrm>
+                    <a:prstGeom prst="rect">
+                      <a:avLst/>
+                    </a:prstGeom>
+                  </pic:spPr>
+                </pic:pic>
+              </a:graphicData>
+            </a:graphic>
+          </wp:inline>
+        </w:drawing>
+      </w:r>
+    </w:p>
+    <w:p>
+      <w:pPr>
+        <w:jc w:val="center"/>
+        <w:rPr>
+          <w:rFonts w:ascii="Berlin Sans FB" w:hAnsi="Berlin Sans FB"/>
+          <w:sz w:val="40"/>
+          <w:szCs w:val="40"/>
+        </w:rPr>
+      </w:pPr>
+      <w:r>
+        <w:rPr>
+          <w:rFonts w:ascii="Berlin Sans FB" w:hAnsi="Berlin Sans FB"/>
+          <w:sz w:val="40"/>
+          <w:szCs w:val="40"/>
+        </w:rPr>
+        <w:t>Ejercicio 3: Notas de alumnos</w:t>
+      </w:r>
+    </w:p>
+    <w:p>
+      <w:pPr>
+        <w:jc w:val="center"/>
+        <w:rPr>
+          <w:rFonts w:ascii="Berlin Sans FB" w:hAnsi="Berlin Sans FB"/>
+          <w:sz w:val="40"/>
+          <w:szCs w:val="40"/>
+        </w:rPr>
+      </w:pPr>
+    </w:p>
+    <w:p>
+      <w:pPr>
+        <w:jc w:val="center"/>
+        <w:rPr>
+          <w:rFonts w:ascii="Berlin Sans FB" w:hAnsi="Berlin Sans FB"/>
+          <w:sz w:val="40"/>
+          <w:szCs w:val="40"/>
+        </w:rPr>
+      </w:pPr>
+      <w:r>
+        <w:rPr>
+          <w:rFonts w:ascii="Berlin Sans FB" w:hAnsi="Berlin Sans FB"/>
+          <w:sz w:val="40"/>
+          <w:szCs w:val="40"/>
+        </w:rPr>
+        <w:lastRenderedPageBreak/>
+        <w:drawing>
+          <wp:inline distT="0" distB="0" distL="0" distR="0" wp14:anchorId="49920586" wp14:editId="553E1F22">
+            <wp:extent cx="5612130" cy="4090035"/>
+            <wp:effectExtent l="0" t="0" r="7620" b="5715"/>
+            <wp:docPr id="1310969161" name="Imagen 1" descr="Texto&#10;&#10;Descripción generada automáticamente"/>
+            <wp:cNvGraphicFramePr>
+              <a:graphicFrameLocks xmlns:a="http://schemas.openxmlformats.org/drawingml/2006/main" noChangeAspect="1"/>
+            </wp:cNvGraphicFramePr>
+            <a:graphic xmlns:a="http://schemas.openxmlformats.org/drawingml/2006/main">
+              <a:graphicData uri="http://schemas.openxmlformats.org/drawingml/2006/picture">
+                <pic:pic xmlns:pic="http://schemas.openxmlformats.org/drawingml/2006/picture">
+                  <pic:nvPicPr>
+                    <pic:cNvPr id="1310969161" name="Imagen 1" descr="Texto&#10;&#10;Descripción generada automáticamente"/>
+                    <pic:cNvPicPr/>
+                  </pic:nvPicPr>
+                  <pic:blipFill>
+                    <a:blip r:embed="rId11"/>
+                    <a:stretch>
+                      <a:fillRect/>
+                    </a:stretch>
+                  </pic:blipFill>
+                  <pic:spPr>
+                    <a:xfrm>
+                      <a:off x="0" y="0"/>
+                      <a:ext cx="5612130" cy="4090035"/>
+                    </a:xfrm>
+                    <a:prstGeom prst="rect">
+                      <a:avLst/>
+                    </a:prstGeom>
+                  </pic:spPr>
+                </pic:pic>
+              </a:graphicData>
+            </a:graphic>
+          </wp:inline>
+        </w:drawing>
+      </w:r>
+    </w:p>
+    <w:p>
+      <w:pPr>
+        <w:jc w:val="center"/>
+        <w:rPr>
+          <w:rFonts w:ascii="Berlin Sans FB" w:hAnsi="Berlin Sans FB"/>
+          <w:sz w:val="40"/>
+          <w:szCs w:val="40"/>
+        </w:rPr>
+      </w:pPr>
+      <w:r>
+        <w:rPr>
+          <w:rFonts w:ascii="Berlin Sans FB" w:hAnsi="Berlin Sans FB"/>
+          <w:sz w:val="40"/>
+          <w:szCs w:val="40"/>
+        </w:rPr>
+        <w:t>Ejercicio 4:</w:t>
+      </w:r>
+      <w:r>
+        <w:rPr>
+          <w:rFonts w:ascii="Berlin Sans FB" w:hAnsi="Berlin Sans FB"/>
+          <w:sz w:val="40"/>
+          <w:szCs w:val="40"/>
+        </w:rPr>
+        <w:t xml:space="preserve"> Datos varios de un .</w:t>
+      </w:r>
+      <w:proofErr w:type="spellStart"/>
+      <w:r>
+        <w:rPr>
+          <w:rFonts w:ascii="Berlin Sans FB" w:hAnsi="Berlin Sans FB"/>
+          <w:sz w:val="40"/>
+          <w:szCs w:val="40"/>
+        </w:rPr>
+        <w:t>csv</w:t>
+      </w:r>
+      <w:proofErr w:type="spellEnd"/>
+    </w:p>
+    <w:p>
+      <w:pPr>
+        <w:rPr>
+          <w:rFonts w:ascii="Berlin Sans FB" w:hAnsi="Berlin Sans FB"/>
+          <w:sz w:val="40"/>
+          <w:szCs w:val="40"/>
+        </w:rPr>
+      </w:pPr>
+      <w:r>
+        <w:rPr>
+          <w:rFonts w:ascii="Berlin Sans FB" w:hAnsi="Berlin Sans FB"/>
+          <w:sz w:val="40"/>
+          <w:szCs w:val="40"/>
         </w:rPr>
         <w:br w:type="page"/>
       </w:r>
@@ -825,7 +1207,7 @@
           <w:szCs w:val="50"/>
         </w:rPr>
       </w:pPr>
-      <w:bookmarkStart w:id="3" w:name="_Toc147136620"/>
+      <w:bookmarkStart w:id="3" w:name="_Toc158535914"/>
       <w:r>
         <w:rPr>
           <w:rFonts w:ascii="Berlin Sans FB" w:hAnsi="Berlin Sans FB"/>
@@ -859,7 +1241,41 @@
           <w:sz w:val="40"/>
           <w:szCs w:val="40"/>
         </w:rPr>
-        <w:t xml:space="preserve">ercicios 2 y 4 fueron los mas complicados respecto a </w:t>
+        <w:t xml:space="preserve">ercicios 2 y 4 fueron los </w:t>
+      </w:r>
+      <w:proofErr w:type="gramStart"/>
+      <w:r>
+        <w:rPr>
+          <w:rFonts w:ascii="Berlin Sans FB" w:hAnsi="Berlin Sans FB"/>
+          <w:sz w:val="40"/>
+          <w:szCs w:val="40"/>
+        </w:rPr>
+        <w:t>mas complicados respecto</w:t>
+      </w:r>
+      <w:proofErr w:type="gramEnd"/>
+      <w:r>
+        <w:rPr>
+          <w:rFonts w:ascii="Berlin Sans FB" w:hAnsi="Berlin Sans FB"/>
+          <w:sz w:val="40"/>
+          <w:szCs w:val="40"/>
+        </w:rPr>
+        <w:t xml:space="preserve"> </w:t>
+      </w:r>
+      <w:r>
+        <w:rPr>
+          <w:rFonts w:ascii="Berlin Sans FB" w:hAnsi="Berlin Sans FB"/>
+          <w:sz w:val="40"/>
+          <w:szCs w:val="40"/>
+        </w:rPr>
+        <w:t xml:space="preserve">debido a que había un archivo que no </w:t>
+      </w:r>
+      <w:r>
+        <w:rPr>
+          <w:rFonts w:ascii="Berlin Sans FB" w:hAnsi="Berlin Sans FB"/>
+          <w:sz w:val="40"/>
+          <w:szCs w:val="40"/>
+        </w:rPr>
+        <w:t>lograba que lo leyera bien</w:t>
       </w:r>
     </w:p>
     <w:p>
@@ -872,7 +1288,7 @@
       </w:pPr>
     </w:p>
     <w:sectPr>
-      <w:footerReference w:type="default" r:id="rId8"/>
+      <w:footerReference w:type="default" r:id="rId12"/>
       <w:pgSz w:w="12240" w:h="15840"/>
       <w:pgMar w:top="1417" w:right="1701" w:bottom="1417" w:left="1701" w:header="708" w:footer="708" w:gutter="0"/>
       <w:pgNumType w:start="1"/>
@@ -918,6 +1334,7 @@
         <w:docPartUnique/>
       </w:docPartObj>
     </w:sdtPr>
+    <w:sdtEndPr/>
     <w:sdtContent>
       <w:p>
         <w:pPr>

</xml_diff>